<commit_message>
completed first recording cross sectional data
</commit_message>
<xml_diff>
--- a/amsoz_wealth/output/tables/sumtable_numeric.docx
+++ b/amsoz_wealth/output/tables/sumtable_numeric.docx
@@ -775,6 +775,192 @@
                 <w:color w:val="000000"/>
               </w:rPr>
               <w:t xml:space="preserve">1501</w:t>
+            </w:r>
+          </w:p>
+        </w:tc>
+      </w:tr>
+      <w:tr>
+        <w:trPr>
+          <w:cantSplit/>
+          <w:trHeight w:val="360" w:hRule="auto"/>
+        </w:trPr>
+        <w:tc>
+          <w:tcPr>
+            <w:tcBorders/>
+            <w:shd w:val="clear" w:color="auto" w:fill="FFFFFF"/>
+            <w:tcMar>
+              <w:top w:w="0" w:type="dxa"/>
+              <w:bottom w:w="0" w:type="dxa"/>
+              <w:left w:w="0" w:type="dxa"/>
+              <w:right w:w="0" w:type="dxa"/>
+            </w:tcMar>
+            <w:vAlign w:val="center"/>
+          </w:tcPr>
+          <w:p>
+            <w:pPr>
+              <w:keepNext/>
+              <w:jc w:val="left"/>
+              <w:spacing w:after="100" w:before="100" w:line="240"/>
+              <w:ind w:firstLine="0" w:left="100" w:right="100"/>
+            </w:pPr>
+            <w:r>
+              <w:rPr>
+                <w:rFonts w:ascii="Arial" w:hAnsi="Arial" w:eastAsia="Arial" w:cs="Arial"/>
+                <w:sz w:val="22"/>
+                <w:szCs w:val="22"/>
+                <w:color w:val="000000"/>
+              </w:rPr>
+              <w:t xml:space="preserve">economic threat perception</w:t>
+            </w:r>
+          </w:p>
+        </w:tc>
+        <w:tc>
+          <w:tcPr>
+            <w:tcBorders/>
+            <w:shd w:val="clear" w:color="auto" w:fill="FFFFFF"/>
+            <w:tcMar>
+              <w:top w:w="0" w:type="dxa"/>
+              <w:bottom w:w="0" w:type="dxa"/>
+              <w:left w:w="0" w:type="dxa"/>
+              <w:right w:w="0" w:type="dxa"/>
+            </w:tcMar>
+            <w:vAlign w:val="center"/>
+          </w:tcPr>
+          <w:p>
+            <w:pPr>
+              <w:keepNext/>
+              <w:jc w:val="left"/>
+              <w:spacing w:after="100" w:before="100" w:line="240"/>
+              <w:ind w:firstLine="0" w:left="100" w:right="100"/>
+            </w:pPr>
+            <w:r>
+              <w:rPr>
+                <w:rFonts w:ascii="Arial" w:hAnsi="Arial" w:eastAsia="Arial" w:cs="Arial"/>
+                <w:sz w:val="22"/>
+                <w:szCs w:val="22"/>
+                <w:color w:val="000000"/>
+              </w:rPr>
+              <w:t xml:space="preserve">2.33</w:t>
+            </w:r>
+          </w:p>
+        </w:tc>
+        <w:tc>
+          <w:tcPr>
+            <w:tcBorders/>
+            <w:shd w:val="clear" w:color="auto" w:fill="FFFFFF"/>
+            <w:tcMar>
+              <w:top w:w="0" w:type="dxa"/>
+              <w:bottom w:w="0" w:type="dxa"/>
+              <w:left w:w="0" w:type="dxa"/>
+              <w:right w:w="0" w:type="dxa"/>
+            </w:tcMar>
+            <w:vAlign w:val="center"/>
+          </w:tcPr>
+          <w:p>
+            <w:pPr>
+              <w:keepNext/>
+              <w:jc w:val="left"/>
+              <w:spacing w:after="100" w:before="100" w:line="240"/>
+              <w:ind w:firstLine="0" w:left="100" w:right="100"/>
+            </w:pPr>
+            <w:r>
+              <w:rPr>
+                <w:rFonts w:ascii="Arial" w:hAnsi="Arial" w:eastAsia="Arial" w:cs="Arial"/>
+                <w:sz w:val="22"/>
+                <w:szCs w:val="22"/>
+                <w:color w:val="000000"/>
+              </w:rPr>
+              <w:t xml:space="preserve">0.83</w:t>
+            </w:r>
+          </w:p>
+        </w:tc>
+        <w:tc>
+          <w:tcPr>
+            <w:tcBorders/>
+            <w:shd w:val="clear" w:color="auto" w:fill="FFFFFF"/>
+            <w:tcMar>
+              <w:top w:w="0" w:type="dxa"/>
+              <w:bottom w:w="0" w:type="dxa"/>
+              <w:left w:w="0" w:type="dxa"/>
+              <w:right w:w="0" w:type="dxa"/>
+            </w:tcMar>
+            <w:vAlign w:val="center"/>
+          </w:tcPr>
+          <w:p>
+            <w:pPr>
+              <w:keepNext/>
+              <w:jc w:val="left"/>
+              <w:spacing w:after="100" w:before="100" w:line="240"/>
+              <w:ind w:firstLine="0" w:left="100" w:right="100"/>
+            </w:pPr>
+            <w:r>
+              <w:rPr>
+                <w:rFonts w:ascii="Arial" w:hAnsi="Arial" w:eastAsia="Arial" w:cs="Arial"/>
+                <w:sz w:val="22"/>
+                <w:szCs w:val="22"/>
+                <w:color w:val="000000"/>
+              </w:rPr>
+              <w:t xml:space="preserve">0.00</w:t>
+            </w:r>
+          </w:p>
+        </w:tc>
+        <w:tc>
+          <w:tcPr>
+            <w:tcBorders/>
+            <w:shd w:val="clear" w:color="auto" w:fill="FFFFFF"/>
+            <w:tcMar>
+              <w:top w:w="0" w:type="dxa"/>
+              <w:bottom w:w="0" w:type="dxa"/>
+              <w:left w:w="0" w:type="dxa"/>
+              <w:right w:w="0" w:type="dxa"/>
+            </w:tcMar>
+            <w:vAlign w:val="center"/>
+          </w:tcPr>
+          <w:p>
+            <w:pPr>
+              <w:keepNext/>
+              <w:jc w:val="left"/>
+              <w:spacing w:after="100" w:before="100" w:line="240"/>
+              <w:ind w:firstLine="0" w:left="100" w:right="100"/>
+            </w:pPr>
+            <w:r>
+              <w:rPr>
+                <w:rFonts w:ascii="Arial" w:hAnsi="Arial" w:eastAsia="Arial" w:cs="Arial"/>
+                <w:sz w:val="22"/>
+                <w:szCs w:val="22"/>
+                <w:color w:val="000000"/>
+              </w:rPr>
+              <w:t xml:space="preserve">4.00</w:t>
+            </w:r>
+          </w:p>
+        </w:tc>
+        <w:tc>
+          <w:tcPr>
+            <w:tcBorders/>
+            <w:shd w:val="clear" w:color="auto" w:fill="FFFFFF"/>
+            <w:tcMar>
+              <w:top w:w="0" w:type="dxa"/>
+              <w:bottom w:w="0" w:type="dxa"/>
+              <w:left w:w="0" w:type="dxa"/>
+              <w:right w:w="0" w:type="dxa"/>
+            </w:tcMar>
+            <w:vAlign w:val="center"/>
+          </w:tcPr>
+          <w:p>
+            <w:pPr>
+              <w:keepNext/>
+              <w:jc w:val="left"/>
+              <w:spacing w:after="100" w:before="100" w:line="240"/>
+              <w:ind w:firstLine="0" w:left="100" w:right="100"/>
+            </w:pPr>
+            <w:r>
+              <w:rPr>
+                <w:rFonts w:ascii="Arial" w:hAnsi="Arial" w:eastAsia="Arial" w:cs="Arial"/>
+                <w:sz w:val="22"/>
+                <w:szCs w:val="22"/>
+                <w:color w:val="000000"/>
+              </w:rPr>
+              <w:t xml:space="preserve">1533</w:t>
             </w:r>
           </w:p>
         </w:tc>

</xml_diff>